<commit_message>
Explicação da escolha do Branching Flow
</commit_message>
<xml_diff>
--- a/RelatorioGCS.docx
+++ b/RelatorioGCS.docx
@@ -176,8 +176,380 @@
       </w:pPr>
       <w:r>
         <w:rPr/>
-        <w:t>Irving Mallet Scheidt Júnior - IrvingMallet</w:t>
-      </w:r>
+        <w:t xml:space="preserve">Irving Mallet Scheidt Júnior - </w:t>
+      </w:r>
+      <w:r>
+        <w:rPr/>
+        <w:t>IrvingMallet</w:t>
+      </w:r>
+    </w:p>
+    <w:p>
+      <w:pPr>
+        <w:pStyle w:val="Normal"/>
+      </w:pPr>
+    </w:p>
+    <w:p>
+      <w:pPr>
+        <w:pStyle w:val="Heading3"/>
+      </w:pPr>
+      <w:r>
+        <w:rPr/>
+        <w:t>Branching</w:t>
+      </w:r>
+      <w:r>
+        <w:rPr/>
+        <w:t xml:space="preserve"> Flow</w:t>
+      </w:r>
+    </w:p>
+    <w:p>
+      <w:pPr>
+        <w:pStyle w:val="Normal"/>
+        <w:suppressLineNumbers w:val="0"/>
+        <w:bidi w:val="0"/>
+        <w:spacing w:before="0" w:beforeAutospacing="off" w:after="160" w:afterAutospacing="off" w:line="279" w:lineRule="auto"/>
+        <w:ind w:left="0" w:right="0" w:firstLine="708"/>
+        <w:jc w:val="both"/>
+        <w:rPr>
+          <w:rFonts w:ascii="Aptos" w:hAnsi="Aptos" w:eastAsia="Aptos" w:cs="Aptos"/>
+          <w:noProof w:val="0"/>
+          <w:sz w:val="24"/>
+          <w:szCs w:val="24"/>
+          <w:lang w:val="pt-BR"/>
+        </w:rPr>
+      </w:pPr>
+      <w:r>
+        <w:rPr/>
+        <w:t xml:space="preserve">O </w:t>
+      </w:r>
+      <w:r>
+        <w:rPr/>
+        <w:t>branching</w:t>
+      </w:r>
+      <w:r>
+        <w:rPr/>
+        <w:t xml:space="preserve"> </w:t>
+      </w:r>
+      <w:r>
+        <w:rPr/>
+        <w:t>flow</w:t>
+      </w:r>
+      <w:r>
+        <w:rPr/>
+        <w:t xml:space="preserve"> escolhido pelo grupo a partir das opções aprendidas em aula foi </w:t>
+      </w:r>
+      <w:r>
+        <w:rPr/>
+        <w:t xml:space="preserve">o </w:t>
+      </w:r>
+      <w:r>
+        <w:rPr>
+          <w:b w:val="1"/>
+          <w:bCs w:val="1"/>
+        </w:rPr>
+        <w:t>OneFlow</w:t>
+      </w:r>
+      <w:r>
+        <w:rPr/>
+        <w:t>. Por se tratar de um projeto</w:t>
+      </w:r>
+      <w:r>
+        <w:rPr/>
+        <w:t xml:space="preserve"> de baixa complexidade e pelo grupo não ter um número grande de colaboradores, utiliz</w:t>
+      </w:r>
+      <w:r>
+        <w:rPr/>
+        <w:t xml:space="preserve">ar um </w:t>
+      </w:r>
+      <w:r>
+        <w:rPr/>
+        <w:t>branching</w:t>
+      </w:r>
+      <w:r>
+        <w:rPr/>
+        <w:t xml:space="preserve"> </w:t>
+      </w:r>
+      <w:r>
+        <w:rPr/>
+        <w:t>flow</w:t>
+      </w:r>
+      <w:r>
+        <w:rPr/>
+        <w:t xml:space="preserve"> com uma únic</w:t>
+      </w:r>
+      <w:r>
+        <w:rPr/>
+        <w:t>a</w:t>
+      </w:r>
+      <w:r>
+        <w:rPr/>
+        <w:t xml:space="preserve"> </w:t>
+      </w:r>
+      <w:r>
+        <w:rPr/>
+        <w:t>branch</w:t>
+      </w:r>
+      <w:r>
+        <w:rPr/>
+        <w:t xml:space="preserve"> principal</w:t>
+      </w:r>
+      <w:r>
+        <w:rPr/>
+        <w:t xml:space="preserve"> parecia a</w:t>
+      </w:r>
+      <w:r>
+        <w:rPr/>
+        <w:t xml:space="preserve"> opção mais adequada.</w:t>
+      </w:r>
+      <w:r>
+        <w:rPr/>
+        <w:t xml:space="preserve"> A </w:t>
+      </w:r>
+      <w:r>
+        <w:rPr/>
+        <w:t>OneFlow</w:t>
+      </w:r>
+      <w:r>
+        <w:rPr/>
+        <w:t xml:space="preserve"> é caracterizada por</w:t>
+      </w:r>
+      <w:r>
+        <w:rPr/>
+        <w:t xml:space="preserve"> ser simples e direta. Não há a necessidade de gerenciar </w:t>
+      </w:r>
+      <w:r>
+        <w:rPr/>
+        <w:t>branches</w:t>
+      </w:r>
+      <w:r>
+        <w:rPr/>
+        <w:t xml:space="preserve"> de lançamento </w:t>
+      </w:r>
+      <w:r>
+        <w:rPr/>
+        <w:t xml:space="preserve">ou </w:t>
+      </w:r>
+      <w:r>
+        <w:rPr/>
+        <w:t>hotfix</w:t>
+      </w:r>
+      <w:r>
+        <w:rPr/>
+        <w:t xml:space="preserve"> separadas e há menos overhead no processo de desenvolvimento. Além disso,</w:t>
+      </w:r>
+      <w:r>
+        <w:rPr/>
+        <w:t xml:space="preserve"> há</w:t>
+      </w:r>
+      <w:r>
+        <w:rPr/>
+        <w:t xml:space="preserve"> </w:t>
+      </w:r>
+      <w:r>
+        <w:rPr>
+          <w:rFonts w:ascii="Aptos" w:hAnsi="Aptos" w:eastAsia="Aptos" w:cs="Aptos"/>
+          <w:noProof w:val="0"/>
+          <w:sz w:val="24"/>
+          <w:szCs w:val="24"/>
+          <w:lang w:val="pt-BR"/>
+        </w:rPr>
+        <w:t xml:space="preserve">menos merges de </w:t>
+      </w:r>
+      <w:r>
+        <w:rPr>
+          <w:rFonts w:ascii="Aptos" w:hAnsi="Aptos" w:eastAsia="Aptos" w:cs="Aptos"/>
+          <w:noProof w:val="0"/>
+          <w:sz w:val="24"/>
+          <w:szCs w:val="24"/>
+          <w:lang w:val="pt-BR"/>
+        </w:rPr>
+        <w:t>branches</w:t>
+      </w:r>
+      <w:r>
+        <w:rPr>
+          <w:rFonts w:ascii="Aptos" w:hAnsi="Aptos" w:eastAsia="Aptos" w:cs="Aptos"/>
+          <w:noProof w:val="0"/>
+          <w:sz w:val="24"/>
+          <w:szCs w:val="24"/>
+          <w:lang w:val="pt-BR"/>
+        </w:rPr>
+        <w:t xml:space="preserve"> de longa duração, o histórico de </w:t>
+      </w:r>
+      <w:r>
+        <w:rPr>
+          <w:rFonts w:ascii="Aptos" w:hAnsi="Aptos" w:eastAsia="Aptos" w:cs="Aptos"/>
+          <w:noProof w:val="0"/>
+          <w:sz w:val="24"/>
+          <w:szCs w:val="24"/>
+          <w:lang w:val="pt-BR"/>
+        </w:rPr>
+        <w:t>commits</w:t>
+      </w:r>
+      <w:r>
+        <w:rPr>
+          <w:rFonts w:ascii="Aptos" w:hAnsi="Aptos" w:eastAsia="Aptos" w:cs="Aptos"/>
+          <w:noProof w:val="0"/>
+          <w:sz w:val="24"/>
+          <w:szCs w:val="24"/>
+          <w:lang w:val="pt-BR"/>
+        </w:rPr>
+        <w:t xml:space="preserve"> tende a ser mais linear e limpo.</w:t>
+      </w:r>
+      <w:r>
+        <w:rPr>
+          <w:rFonts w:ascii="Aptos" w:hAnsi="Aptos" w:eastAsia="Aptos" w:cs="Aptos"/>
+          <w:noProof w:val="0"/>
+          <w:sz w:val="24"/>
+          <w:szCs w:val="24"/>
+          <w:lang w:val="pt-BR"/>
+        </w:rPr>
+        <w:t xml:space="preserve"> No entanto, na prática, apesar do grupo ter escolhido esse </w:t>
+      </w:r>
+      <w:r>
+        <w:rPr>
+          <w:rFonts w:ascii="Aptos" w:hAnsi="Aptos" w:eastAsia="Aptos" w:cs="Aptos"/>
+          <w:noProof w:val="0"/>
+          <w:sz w:val="24"/>
+          <w:szCs w:val="24"/>
+          <w:lang w:val="pt-BR"/>
+        </w:rPr>
+        <w:t>branchin</w:t>
+      </w:r>
+      <w:r>
+        <w:rPr>
+          <w:rFonts w:ascii="Aptos" w:hAnsi="Aptos" w:eastAsia="Aptos" w:cs="Aptos"/>
+          <w:noProof w:val="0"/>
+          <w:sz w:val="24"/>
+          <w:szCs w:val="24"/>
+          <w:lang w:val="pt-BR"/>
+        </w:rPr>
+        <w:t>g</w:t>
+      </w:r>
+      <w:r>
+        <w:rPr>
+          <w:rFonts w:ascii="Aptos" w:hAnsi="Aptos" w:eastAsia="Aptos" w:cs="Aptos"/>
+          <w:noProof w:val="0"/>
+          <w:sz w:val="24"/>
+          <w:szCs w:val="24"/>
+          <w:lang w:val="pt-BR"/>
+        </w:rPr>
+        <w:t xml:space="preserve"> </w:t>
+      </w:r>
+      <w:r>
+        <w:rPr>
+          <w:rFonts w:ascii="Aptos" w:hAnsi="Aptos" w:eastAsia="Aptos" w:cs="Aptos"/>
+          <w:noProof w:val="0"/>
+          <w:sz w:val="24"/>
+          <w:szCs w:val="24"/>
+          <w:lang w:val="pt-BR"/>
+        </w:rPr>
+        <w:t>flow</w:t>
+      </w:r>
+      <w:r>
+        <w:rPr>
+          <w:rFonts w:ascii="Aptos" w:hAnsi="Aptos" w:eastAsia="Aptos" w:cs="Aptos"/>
+          <w:noProof w:val="0"/>
+          <w:sz w:val="24"/>
+          <w:szCs w:val="24"/>
+          <w:lang w:val="pt-BR"/>
+        </w:rPr>
+        <w:t xml:space="preserve">, constatamos que o projeto foi desenvolvido </w:t>
+      </w:r>
+      <w:r>
+        <w:rPr>
+          <w:rFonts w:ascii="Aptos" w:hAnsi="Aptos" w:eastAsia="Aptos" w:cs="Aptos"/>
+          <w:noProof w:val="0"/>
+          <w:sz w:val="24"/>
+          <w:szCs w:val="24"/>
+          <w:lang w:val="pt-BR"/>
+        </w:rPr>
+        <w:t xml:space="preserve">em um </w:t>
+      </w:r>
+      <w:r>
+        <w:rPr>
+          <w:rFonts w:ascii="Aptos" w:hAnsi="Aptos" w:eastAsia="Aptos" w:cs="Aptos"/>
+          <w:b w:val="1"/>
+          <w:bCs w:val="1"/>
+          <w:noProof w:val="0"/>
+          <w:sz w:val="24"/>
+          <w:szCs w:val="24"/>
+          <w:lang w:val="pt-BR"/>
+        </w:rPr>
+        <w:t>fluxo linear direto</w:t>
+      </w:r>
+      <w:r>
+        <w:rPr>
+          <w:rFonts w:ascii="Aptos" w:hAnsi="Aptos" w:eastAsia="Aptos" w:cs="Aptos"/>
+          <w:noProof w:val="0"/>
+          <w:sz w:val="24"/>
+          <w:szCs w:val="24"/>
+          <w:lang w:val="pt-BR"/>
+        </w:rPr>
+        <w:t xml:space="preserve">. Todas as alterações foram feitas diretamente na </w:t>
+      </w:r>
+      <w:r>
+        <w:rPr>
+          <w:rFonts w:ascii="Aptos" w:hAnsi="Aptos" w:eastAsia="Aptos" w:cs="Aptos"/>
+          <w:noProof w:val="0"/>
+          <w:sz w:val="24"/>
+          <w:szCs w:val="24"/>
+          <w:lang w:val="pt-BR"/>
+        </w:rPr>
+        <w:t>main</w:t>
+      </w:r>
+      <w:r>
+        <w:rPr>
+          <w:rFonts w:ascii="Aptos" w:hAnsi="Aptos" w:eastAsia="Aptos" w:cs="Aptos"/>
+          <w:noProof w:val="0"/>
+          <w:sz w:val="24"/>
+          <w:szCs w:val="24"/>
+          <w:lang w:val="pt-BR"/>
+        </w:rPr>
+        <w:t>.</w:t>
+      </w:r>
+      <w:r>
+        <w:rPr>
+          <w:rFonts w:ascii="Aptos" w:hAnsi="Aptos" w:eastAsia="Aptos" w:cs="Aptos"/>
+          <w:noProof w:val="0"/>
+          <w:sz w:val="24"/>
+          <w:szCs w:val="24"/>
+          <w:lang w:val="pt-BR"/>
+        </w:rPr>
+        <w:t xml:space="preserve"> </w:t>
+      </w:r>
+    </w:p>
+    <w:p>
+      <w:pPr>
+        <w:pStyle w:val="Normal"/>
+        <w:suppressLineNumbers w:val="0"/>
+        <w:bidi w:val="0"/>
+        <w:spacing w:before="0" w:beforeAutospacing="off" w:after="160" w:afterAutospacing="off" w:line="279" w:lineRule="auto"/>
+        <w:ind w:left="0" w:right="0"/>
+        <w:jc w:val="left"/>
+        <w:rPr>
+          <w:rFonts w:ascii="Aptos" w:hAnsi="Aptos" w:eastAsia="Aptos" w:cs="Aptos"/>
+          <w:noProof w:val="0"/>
+          <w:sz w:val="24"/>
+          <w:szCs w:val="24"/>
+          <w:lang w:val="pt-BR"/>
+        </w:rPr>
+      </w:pPr>
+    </w:p>
+    <w:p>
+      <w:pPr>
+        <w:pStyle w:val="Normal"/>
+        <w:suppressLineNumbers w:val="0"/>
+        <w:bidi w:val="0"/>
+        <w:spacing w:before="0" w:beforeAutospacing="off" w:after="160" w:afterAutospacing="off" w:line="279" w:lineRule="auto"/>
+        <w:ind w:left="0" w:right="0"/>
+        <w:jc w:val="left"/>
+        <w:rPr>
+          <w:rFonts w:ascii="Aptos" w:hAnsi="Aptos" w:eastAsia="Aptos" w:cs="Aptos"/>
+          <w:noProof w:val="0"/>
+          <w:sz w:val="24"/>
+          <w:szCs w:val="24"/>
+          <w:lang w:val="pt-BR"/>
+        </w:rPr>
+      </w:pPr>
     </w:p>
     <w:p>
       <w:pPr>
@@ -637,7 +1009,7 @@
     <w:next w:val="Normal"/>
     <w:unhideWhenUsed/>
     <w:qFormat/>
-    <w:rsid w:val="0812D9CF"/>
+    <w:rsid w:val="3E58FC65"/>
     <w:rPr>
       <w:rFonts w:ascii="Aptos Display" w:hAnsi="Aptos Display" w:eastAsia="Aptos Display" w:cs="" w:asciiTheme="majorAscii" w:hAnsiTheme="majorAscii" w:eastAsiaTheme="minorAscii" w:cstheme="majorEastAsia"/>
       <w:color w:val="0F4761" w:themeColor="accent1" w:themeTint="FF" w:themeShade="BF"/>
@@ -658,7 +1030,7 @@
     <w:next w:val="Normal"/>
     <w:unhideWhenUsed/>
     <w:qFormat/>
-    <w:rsid w:val="0812D9CF"/>
+    <w:rsid w:val="3E58FC65"/>
     <w:rPr>
       <w:rFonts w:eastAsia="Aptos Display" w:cs="" w:eastAsiaTheme="minorAscii" w:cstheme="majorEastAsia"/>
       <w:color w:val="0F4761" w:themeColor="accent1" w:themeTint="FF" w:themeShade="BF"/>

</xml_diff>

<commit_message>
Explicação do fluxo de trabalho e dificuldades encontradas.
</commit_message>
<xml_diff>
--- a/RelatorioGCS.docx
+++ b/RelatorioGCS.docx
@@ -1,6 +1,6 @@
 
 <file path=word/document.xml><?xml version="1.0" encoding="utf-8"?>
-<w:document xmlns:wpc="http://schemas.microsoft.com/office/word/2010/wordprocessingCanvas" xmlns:mc="http://schemas.openxmlformats.org/markup-compatibility/2006" xmlns:o="urn:schemas-microsoft-com:office:office" xmlns:r="http://schemas.openxmlformats.org/officeDocument/2006/relationships" xmlns:m="http://schemas.openxmlformats.org/officeDocument/2006/math" xmlns:v="urn:schemas-microsoft-com:vml" xmlns:wp14="http://schemas.microsoft.com/office/word/2010/wordprocessingDrawing" xmlns:wp="http://schemas.openxmlformats.org/drawingml/2006/wordprocessingDrawing" xmlns:w10="urn:schemas-microsoft-com:office:word" xmlns:w="http://schemas.openxmlformats.org/wordprocessingml/2006/main" xmlns:w14="http://schemas.microsoft.com/office/word/2010/wordml" xmlns:w15="http://schemas.microsoft.com/office/word/2012/wordml" xmlns:wpg="http://schemas.microsoft.com/office/word/2010/wordprocessingGroup" xmlns:wpi="http://schemas.microsoft.com/office/word/2010/wordprocessingInk" xmlns:wne="http://schemas.microsoft.com/office/word/2006/wordml" xmlns:wps="http://schemas.microsoft.com/office/word/2010/wordprocessingShape" xmlns:w16se="http://schemas.microsoft.com/office/word/2015/wordml/symex" xmlns:w16cid="http://schemas.microsoft.com/office/word/2016/wordml/cid" xmlns:w16="http://schemas.microsoft.com/office/word/2018/wordml" xmlns:w16cex="http://schemas.microsoft.com/office/word/2018/wordml/cex" xmlns:w16sdtdh="http://schemas.microsoft.com/office/word/2020/wordml/sdtdatahash" xmlns:w16sdtfl="http://schemas.microsoft.com/office/word/2024/wordml/sdtformatlock" mc:Ignorable="w14 w15 wp14 w16se w16cid w16 w16cex w16sdtdh w16sdtfl">
+<w:document xmlns:wpc="http://schemas.microsoft.com/office/word/2010/wordprocessingCanvas" xmlns:mc="http://schemas.openxmlformats.org/markup-compatibility/2006" xmlns:o="urn:schemas-microsoft-com:office:office" xmlns:r="http://schemas.openxmlformats.org/officeDocument/2006/relationships" xmlns:m="http://schemas.openxmlformats.org/officeDocument/2006/math" xmlns:v="urn:schemas-microsoft-com:vml" xmlns:wp14="http://schemas.microsoft.com/office/word/2010/wordprocessingDrawing" xmlns:wp="http://schemas.openxmlformats.org/drawingml/2006/wordprocessingDrawing" xmlns:w10="urn:schemas-microsoft-com:office:word" xmlns:w="http://schemas.openxmlformats.org/wordprocessingml/2006/main" xmlns:w14="http://schemas.microsoft.com/office/word/2010/wordml" xmlns:w15="http://schemas.microsoft.com/office/word/2012/wordml" xmlns:wpg="http://schemas.microsoft.com/office/word/2010/wordprocessingGroup" xmlns:wpi="http://schemas.microsoft.com/office/word/2010/wordprocessingInk" xmlns:wne="http://schemas.microsoft.com/office/word/2006/wordml" xmlns:wps="http://schemas.microsoft.com/office/word/2010/wordprocessingShape" xmlns:w16se="http://schemas.microsoft.com/office/word/2015/wordml/symex" xmlns:w16cid="http://schemas.microsoft.com/office/word/2016/wordml/cid" xmlns:w16="http://schemas.microsoft.com/office/word/2018/wordml" xmlns:w16cex="http://schemas.microsoft.com/office/word/2018/wordml/cex" xmlns:w16sdtdh="http://schemas.microsoft.com/office/word/2020/wordml/sdtdatahash" xmlns:w16sdtfl="http://schemas.microsoft.com/office/word/2024/wordml/sdtformatlock" xmlns:a="http://schemas.openxmlformats.org/drawingml/2006/main" xmlns:pic="http://schemas.openxmlformats.org/drawingml/2006/picture" xmlns:a14="http://schemas.microsoft.com/office/drawing/2010/main" mc:Ignorable="w14 w15 wp14 w16se w16cid w16 w16cex w16sdtdh w16sdtfl">
   <w:body>
     <w:p>
       <w:pPr>
@@ -181,6 +181,16 @@
       <w:r>
         <w:rPr/>
         <w:t>IrvingMallet</w:t>
+      </w:r>
+    </w:p>
+    <w:p>
+      <w:pPr>
+        <w:pStyle w:val="Normal"/>
+        <w:ind w:firstLine="720"/>
+      </w:pPr>
+      <w:r>
+        <w:rPr/>
+        <w:t>O repositório está disponível em:&lt;http://github.com/HenriqueGarc1a/TrabGCS2025/ &gt;.</w:t>
       </w:r>
     </w:p>
     <w:p>
@@ -515,6 +525,363 @@
           <w:lang w:val="pt-BR"/>
         </w:rPr>
         <w:t xml:space="preserve"> </w:t>
+      </w:r>
+    </w:p>
+    <w:p>
+      <w:pPr>
+        <w:bidi w:val="0"/>
+        <w:spacing w:before="0" w:beforeAutospacing="off" w:after="160" w:afterAutospacing="off" w:line="279" w:lineRule="auto"/>
+        <w:ind w:left="0" w:right="0" w:firstLine="0"/>
+        <w:jc w:val="both"/>
+      </w:pPr>
+      <w:r>
+        <w:drawing>
+          <wp:inline wp14:editId="0394CCD6" wp14:anchorId="1C7833C0">
+            <wp:extent cx="5724524" cy="2085975"/>
+            <wp:effectExtent l="0" t="0" r="0" b="0"/>
+            <wp:docPr id="663289042" name="" title=""/>
+            <wp:cNvGraphicFramePr>
+              <a:graphicFrameLocks noChangeAspect="1"/>
+            </wp:cNvGraphicFramePr>
+            <a:graphic>
+              <a:graphicData uri="http://schemas.openxmlformats.org/drawingml/2006/picture">
+                <pic:pic>
+                  <pic:nvPicPr>
+                    <pic:cNvPr id="0" name=""/>
+                    <pic:cNvPicPr/>
+                  </pic:nvPicPr>
+                  <pic:blipFill>
+                    <a:blip r:embed="R8dfd044b0b394ae2">
+                      <a:extLst>
+                        <a:ext xmlns:a="http://schemas.openxmlformats.org/drawingml/2006/main" uri="{28A0092B-C50C-407E-A947-70E740481C1C}">
+                          <a14:useLocalDpi val="0"/>
+                        </a:ext>
+                      </a:extLst>
+                    </a:blip>
+                    <a:stretch>
+                      <a:fillRect/>
+                    </a:stretch>
+                  </pic:blipFill>
+                  <pic:spPr>
+                    <a:xfrm>
+                      <a:off x="0" y="0"/>
+                      <a:ext cx="5724524" cy="2085975"/>
+                    </a:xfrm>
+                    <a:prstGeom prst="rect">
+                      <a:avLst/>
+                    </a:prstGeom>
+                  </pic:spPr>
+                </pic:pic>
+              </a:graphicData>
+            </a:graphic>
+          </wp:inline>
+        </w:drawing>
+      </w:r>
+    </w:p>
+    <w:p>
+      <w:pPr>
+        <w:pStyle w:val="Normal"/>
+        <w:suppressLineNumbers w:val="0"/>
+        <w:bidi w:val="0"/>
+        <w:spacing w:before="0" w:beforeAutospacing="off" w:after="160" w:afterAutospacing="off" w:line="279" w:lineRule="auto"/>
+        <w:ind w:left="0" w:right="0" w:firstLine="708"/>
+        <w:jc w:val="both"/>
+        <w:rPr>
+          <w:rFonts w:ascii="Aptos" w:hAnsi="Aptos" w:eastAsia="Aptos" w:cs="Aptos"/>
+          <w:noProof w:val="0"/>
+          <w:sz w:val="24"/>
+          <w:szCs w:val="24"/>
+          <w:lang w:val="pt-BR"/>
+        </w:rPr>
+      </w:pPr>
+    </w:p>
+    <w:p>
+      <w:pPr>
+        <w:pStyle w:val="Heading3"/>
+        <w:bidi w:val="0"/>
+        <w:rPr>
+          <w:rFonts w:ascii="Aptos" w:hAnsi="Aptos" w:eastAsia="Aptos" w:cs="Aptos"/>
+          <w:noProof w:val="0"/>
+          <w:sz w:val="24"/>
+          <w:szCs w:val="24"/>
+          <w:lang w:val="pt-BR"/>
+        </w:rPr>
+      </w:pPr>
+      <w:r>
+        <w:rPr>
+          <w:noProof w:val="0"/>
+          <w:lang w:val="pt-BR"/>
+        </w:rPr>
+        <w:t>Fluxo de trabalho</w:t>
+      </w:r>
+    </w:p>
+    <w:p>
+      <w:pPr>
+        <w:pStyle w:val="Normal"/>
+        <w:suppressLineNumbers w:val="0"/>
+        <w:bidi w:val="0"/>
+        <w:spacing w:before="0" w:beforeAutospacing="off" w:after="160" w:afterAutospacing="off" w:line="279" w:lineRule="auto"/>
+        <w:ind w:left="0" w:right="0" w:firstLine="720"/>
+        <w:jc w:val="left"/>
+        <w:rPr>
+          <w:noProof w:val="0"/>
+          <w:lang w:val="pt-BR"/>
+        </w:rPr>
+      </w:pPr>
+      <w:r>
+        <w:rPr>
+          <w:noProof w:val="0"/>
+          <w:lang w:val="pt-BR"/>
+        </w:rPr>
+        <w:t xml:space="preserve">A </w:t>
+      </w:r>
+      <w:r>
+        <w:rPr>
+          <w:noProof w:val="0"/>
+          <w:lang w:val="pt-BR"/>
+        </w:rPr>
+        <w:t xml:space="preserve">metodologia utilizada para </w:t>
+      </w:r>
+      <w:r>
+        <w:rPr>
+          <w:noProof w:val="0"/>
+          <w:lang w:val="pt-BR"/>
+        </w:rPr>
+        <w:t>o</w:t>
+      </w:r>
+      <w:r>
+        <w:rPr>
+          <w:noProof w:val="0"/>
+          <w:lang w:val="pt-BR"/>
+        </w:rPr>
+        <w:t xml:space="preserve"> gerenciamento das</w:t>
+      </w:r>
+      <w:r>
+        <w:rPr>
+          <w:noProof w:val="0"/>
+          <w:lang w:val="pt-BR"/>
+        </w:rPr>
+        <w:t xml:space="preserve"> tarefas para o desenvolvimento do trabalho foi feita a partir </w:t>
+      </w:r>
+      <w:r>
+        <w:rPr>
+          <w:noProof w:val="0"/>
+          <w:lang w:val="pt-BR"/>
+        </w:rPr>
+        <w:t xml:space="preserve">do </w:t>
+      </w:r>
+      <w:r>
+        <w:rPr>
+          <w:noProof w:val="0"/>
+          <w:lang w:val="pt-BR"/>
+        </w:rPr>
+        <w:t>Kanban</w:t>
+      </w:r>
+      <w:r>
+        <w:rPr>
+          <w:noProof w:val="0"/>
+          <w:lang w:val="pt-BR"/>
+        </w:rPr>
+        <w:t>. Foram criados card</w:t>
+      </w:r>
+      <w:r>
+        <w:rPr>
+          <w:noProof w:val="0"/>
+          <w:lang w:val="pt-BR"/>
+        </w:rPr>
+        <w:t>s</w:t>
+      </w:r>
+      <w:r>
+        <w:rPr>
+          <w:noProof w:val="0"/>
+          <w:lang w:val="pt-BR"/>
+        </w:rPr>
+        <w:t xml:space="preserve"> para cada requisito especificado no detalh</w:t>
+      </w:r>
+      <w:r>
+        <w:rPr>
+          <w:noProof w:val="0"/>
+          <w:lang w:val="pt-BR"/>
+        </w:rPr>
+        <w:t>amento do trabalho</w:t>
+      </w:r>
+      <w:r>
+        <w:rPr>
+          <w:noProof w:val="0"/>
+          <w:lang w:val="pt-BR"/>
+        </w:rPr>
+        <w:t xml:space="preserve"> e não foi feita uma divisão prévia do que cada membro da equipe deveria fazer. </w:t>
+      </w:r>
+      <w:r>
+        <w:rPr>
+          <w:noProof w:val="0"/>
+          <w:lang w:val="pt-BR"/>
+        </w:rPr>
+        <w:t xml:space="preserve">Além disso, também foram </w:t>
+      </w:r>
+      <w:r>
+        <w:rPr>
+          <w:noProof w:val="0"/>
+          <w:lang w:val="pt-BR"/>
+        </w:rPr>
+        <w:t>criados</w:t>
+      </w:r>
+      <w:r>
+        <w:rPr>
+          <w:noProof w:val="0"/>
+          <w:lang w:val="pt-BR"/>
+        </w:rPr>
+        <w:t xml:space="preserve"> 3 colunas no </w:t>
+      </w:r>
+      <w:r>
+        <w:rPr>
+          <w:noProof w:val="0"/>
+          <w:lang w:val="pt-BR"/>
+        </w:rPr>
+        <w:t>kanban</w:t>
+      </w:r>
+      <w:r>
+        <w:rPr>
+          <w:noProof w:val="0"/>
+          <w:lang w:val="pt-BR"/>
+        </w:rPr>
+        <w:t>: Não iniciado; Iniciado</w:t>
+      </w:r>
+      <w:r>
+        <w:rPr>
+          <w:noProof w:val="0"/>
+          <w:lang w:val="pt-BR"/>
+        </w:rPr>
+        <w:t>; Concluído.</w:t>
+      </w:r>
+      <w:r>
+        <w:rPr>
+          <w:noProof w:val="0"/>
+          <w:lang w:val="pt-BR"/>
+        </w:rPr>
+        <w:t xml:space="preserve"> </w:t>
+      </w:r>
+      <w:r>
+        <w:rPr>
+          <w:noProof w:val="0"/>
+          <w:lang w:val="pt-BR"/>
+        </w:rPr>
+        <w:t>Todos os cards iniciavam na coluna “Não iniciado”. Enquanto um membro da equipe estava</w:t>
+      </w:r>
+      <w:r>
+        <w:rPr>
+          <w:noProof w:val="0"/>
+          <w:lang w:val="pt-BR"/>
+        </w:rPr>
+        <w:t xml:space="preserve"> desenvolvendo a funcionalidade, o card era posicionado na coluna “Iniciado”. Por fim, quando a tarefa era concluída, o card era movido para a coluna “Concluído”. </w:t>
+      </w:r>
+    </w:p>
+    <w:p>
+      <w:pPr>
+        <w:pStyle w:val="Normal"/>
+        <w:suppressLineNumbers w:val="0"/>
+        <w:bidi w:val="0"/>
+        <w:spacing w:before="0" w:beforeAutospacing="off" w:after="160" w:afterAutospacing="off" w:line="279" w:lineRule="auto"/>
+        <w:ind w:left="0" w:right="0" w:firstLine="720"/>
+        <w:jc w:val="left"/>
+        <w:rPr>
+          <w:noProof w:val="0"/>
+          <w:lang w:val="pt-BR"/>
+        </w:rPr>
+      </w:pPr>
+    </w:p>
+    <w:p>
+      <w:pPr>
+        <w:pStyle w:val="Heading3"/>
+        <w:bidi w:val="0"/>
+        <w:rPr>
+          <w:noProof w:val="0"/>
+          <w:lang w:val="pt-BR"/>
+        </w:rPr>
+      </w:pPr>
+      <w:r>
+        <w:rPr>
+          <w:noProof w:val="0"/>
+          <w:lang w:val="pt-BR"/>
+        </w:rPr>
+        <w:t>Dificuldades encontradas:</w:t>
+      </w:r>
+    </w:p>
+    <w:p>
+      <w:pPr>
+        <w:pStyle w:val="Normal"/>
+        <w:suppressLineNumbers w:val="0"/>
+        <w:bidi w:val="0"/>
+        <w:spacing w:before="0" w:beforeAutospacing="off" w:after="160" w:afterAutospacing="off" w:line="279" w:lineRule="auto"/>
+        <w:ind w:left="0" w:right="0" w:firstLine="0"/>
+        <w:jc w:val="left"/>
+        <w:rPr>
+          <w:noProof w:val="0"/>
+          <w:lang w:val="pt-BR"/>
+        </w:rPr>
+      </w:pPr>
+      <w:r>
+        <w:rPr>
+          <w:noProof w:val="0"/>
+          <w:lang w:val="pt-BR"/>
+        </w:rPr>
+        <w:t xml:space="preserve">Gabriella Luísa Schmidt: </w:t>
+      </w:r>
+      <w:r>
+        <w:rPr>
+          <w:noProof w:val="0"/>
+          <w:lang w:val="pt-BR"/>
+        </w:rPr>
+        <w:t xml:space="preserve">As dificuldades de se trabalhar em grupo, se tratando de um trabalho de baixa complexidade é bastante grande porque demanda uma boa </w:t>
+      </w:r>
+      <w:r>
+        <w:rPr>
+          <w:noProof w:val="0"/>
+          <w:lang w:val="pt-BR"/>
+        </w:rPr>
+        <w:t xml:space="preserve">comunicação entre todos os membros da equipe. A falta de </w:t>
+      </w:r>
+      <w:r>
+        <w:rPr>
+          <w:noProof w:val="0"/>
+          <w:lang w:val="pt-BR"/>
+        </w:rPr>
+        <w:t>comunicação resulta em conflitos no código e não revisão do trabalho dos integrantes também contribui para esse cenário. Apesar de julgar que iniciamos o tra</w:t>
+      </w:r>
+      <w:r>
+        <w:rPr>
+          <w:noProof w:val="0"/>
+          <w:lang w:val="pt-BR"/>
+        </w:rPr>
+        <w:t xml:space="preserve">balho de forma </w:t>
+      </w:r>
+      <w:r>
+        <w:rPr>
+          <w:noProof w:val="0"/>
+          <w:lang w:val="pt-BR"/>
+        </w:rPr>
+        <w:t>bem organizada</w:t>
+      </w:r>
+      <w:r>
+        <w:rPr>
+          <w:noProof w:val="0"/>
+          <w:lang w:val="pt-BR"/>
+        </w:rPr>
+        <w:t>, acredito que poderíamos ter pré-definido o que cada membro da equipe deveria fazer.</w:t>
+      </w:r>
+      <w:r>
+        <w:rPr>
+          <w:noProof w:val="0"/>
+          <w:lang w:val="pt-BR"/>
+        </w:rPr>
+        <w:t xml:space="preserve"> Dessa forma, todos os membros teriam contribuído de forma equivalente. </w:t>
+      </w:r>
+      <w:r>
+        <w:rPr>
+          <w:noProof w:val="0"/>
+          <w:lang w:val="pt-BR"/>
+        </w:rPr>
+        <w:t>No meu caso, sinto que não contribuí tanto quanto os outros membros para a conclusão do trabalho proposto.</w:t>
       </w:r>
     </w:p>
     <w:p>

</xml_diff>